<commit_message>
Revise the format of proposal
</commit_message>
<xml_diff>
--- a/Proposal Draft/Project Proposal_Final.docx
+++ b/Proposal Draft/Project Proposal_Final.docx
@@ -81,6 +81,15 @@
       <w:pPr>
         <w:jc w:val="both"/>
         <w:rPr>
+          <w:sz w:val="22"/>
+          <w:szCs w:val="22"/>
+        </w:rPr>
+      </w:pPr>
+    </w:p>
+    <w:p>
+      <w:pPr>
+        <w:jc w:val="both"/>
+        <w:rPr>
           <w:b/>
           <w:bCs/>
         </w:rPr>
@@ -156,8 +165,6 @@
         <w:rPr>
           <w:i/>
           <w:iCs/>
-          <w:sz w:val="22"/>
-          <w:szCs w:val="22"/>
         </w:rPr>
         <w:t>Modeling Approaches</w:t>
       </w:r>
@@ -170,39 +177,52 @@
         <w:tab/>
       </w:r>
       <w:r>
-        <w:t>Elastic Net:</w:t>
-      </w:r>
-      <w:r>
-        <w:t xml:space="preserve"> </w:t>
-      </w:r>
-      <w:r>
-        <w:rPr>
-          <w:sz w:val="22"/>
-          <w:szCs w:val="22"/>
-        </w:rPr>
-        <w:t>Elastic Net is a regression method that uses two types of regularization, L1 (Lasso) and L2 (Ridge). Our dataset contains some variables with high dimensionality such as “location”, as well as variables that are highly correlated to each other such as “carpet area” with “super area” or “current floor” with “total floors”. Elastic Net is effective at handling high dimensionality and multicollinearity. It is also possible to balance the effects of the L1 and L2 regularization with a mixing parameter, making this a flexible model.</w:t>
-      </w:r>
-    </w:p>
-    <w:p>
-      <w:pPr>
-        <w:jc w:val="both"/>
         <w:rPr>
           <w:i/>
           <w:iCs/>
-        </w:rPr>
-      </w:pPr>
-      <w:r>
+          <w:u w:val="single"/>
+        </w:rPr>
+        <w:t>Elastic Net:</w:t>
+      </w:r>
+      <w:r>
+        <w:t xml:space="preserve"> </w:t>
+      </w:r>
+      <w:r>
+        <w:rPr>
+          <w:sz w:val="22"/>
+          <w:szCs w:val="22"/>
+        </w:rPr>
+        <w:t>Elastic Net is a regression method that uses two types of regularization, L1 (Lasso) and L2 (Ridge). Our dataset contains some variables with high dimensionality such as “location”, as well as variables that are highly correlated to each other such as “carpet area” with “super area” or “current floor” with “total floors”. Elastic Net is effective at handling high dimensionality and multicollinearity. It is also possible to balance the effects of the L1 and L2 regularization with a mixing parameter, making this a flexible model.</w:t>
+      </w:r>
+    </w:p>
+    <w:p>
+      <w:pPr>
+        <w:jc w:val="both"/>
         <w:rPr>
           <w:i/>
           <w:iCs/>
         </w:rPr>
-        <w:t>Random Forest:</w:t>
-      </w:r>
+      </w:pPr>
       <w:r>
         <w:rPr>
           <w:i/>
           <w:iCs/>
         </w:rPr>
+        <w:tab/>
+      </w:r>
+      <w:r>
+        <w:rPr>
+          <w:i/>
+          <w:iCs/>
+          <w:u w:val="single"/>
+        </w:rPr>
+        <w:t>Random Forest:</w:t>
+      </w:r>
+      <w:r>
+        <w:rPr>
+          <w:i/>
+          <w:iCs/>
+        </w:rPr>
         <w:t xml:space="preserve"> </w:t>
       </w:r>
       <w:r>
@@ -232,8 +252,16 @@
     <w:p>
       <w:pPr>
         <w:jc w:val="both"/>
-      </w:pPr>
-      <w:r>
+        <w:rPr>
+          <w:i/>
+          <w:iCs/>
+        </w:rPr>
+      </w:pPr>
+      <w:r>
+        <w:rPr>
+          <w:i/>
+          <w:iCs/>
+        </w:rPr>
         <w:t>Model Performance Assessment:</w:t>
       </w:r>
     </w:p>
@@ -269,15 +297,6 @@
         </w:rPr>
         <w:t xml:space="preserve"> we are going to use cross-validation to check the accuracy of our model, both for random forest and elastic net, then to see which model performs better for our dataset.</w:t>
       </w:r>
-    </w:p>
-    <w:p>
-      <w:pPr>
-        <w:jc w:val="both"/>
-        <w:rPr>
-          <w:sz w:val="22"/>
-          <w:szCs w:val="22"/>
-        </w:rPr>
-      </w:pPr>
     </w:p>
     <w:p>
       <w:pPr>
@@ -389,21 +408,7 @@
           <w:sz w:val="22"/>
           <w:szCs w:val="22"/>
         </w:rPr>
-        <w:t xml:space="preserve">, J. (2023). House price dataset. Kaggle. </w:t>
-      </w:r>
-      <w:r>
-        <w:rPr>
-          <w:sz w:val="22"/>
-          <w:szCs w:val="22"/>
-        </w:rPr>
-        <w:t xml:space="preserve">     </w:t>
-      </w:r>
-      <w:r>
-        <w:rPr>
-          <w:sz w:val="22"/>
-          <w:szCs w:val="22"/>
-        </w:rPr>
-        <w:t>https://www.kaggle.com/datasets/juhibhojani/house-price</w:t>
+        <w:t>, J. (2023). House price dataset. Kaggle.      https://www.kaggle.com/datasets/juhibhojani/house-price</w:t>
       </w:r>
     </w:p>
     <w:p>

</xml_diff>